<commit_message>
Corrected page counts on components
</commit_message>
<xml_diff>
--- a/Docs/JTASM_Research_2019A01_Manuscript_v01_Anonymous_03Tables.docx
+++ b/Docs/JTASM_Research_2019A01_Manuscript_v01_Anonymous_03Tables.docx
@@ -37,6 +37,8 @@
         </w:rPr>
         <w:t>Original USPTO Variables of Source Data</w:t>
       </w:r>
+      <w:bookmarkStart w:id="0" w:name="_GoBack"/>
+      <w:bookmarkEnd w:id="0"/>
     </w:p>
     <w:tbl>
       <w:tblPr>
@@ -4841,8 +4843,6 @@
                 <w:szCs w:val="20"/>
               </w:rPr>
             </w:pPr>
-            <w:bookmarkStart w:id="0" w:name="_GoBack"/>
-            <w:bookmarkEnd w:id="0"/>
             <w:r>
               <w:rPr>
                 <w:rFonts w:ascii="Times New Roman" w:eastAsia="Calibri" w:hAnsi="Times New Roman" w:cs="Times New Roman"/>
@@ -34416,7 +34416,7 @@
       <w:headerReference w:type="default" r:id="rId7"/>
       <w:pgSz w:w="12240" w:h="15840"/>
       <w:pgMar w:top="1440" w:right="1440" w:bottom="1440" w:left="1440" w:header="720" w:footer="720" w:gutter="0"/>
-      <w:pgNumType w:start="2"/>
+      <w:pgNumType w:start="1"/>
       <w:cols w:space="720"/>
       <w:docGrid w:linePitch="360"/>
     </w:sectPr>
@@ -34535,7 +34535,7 @@
         <w:noProof/>
         <w:sz w:val="24"/>
       </w:rPr>
-      <w:t>8</w:t>
+      <w:t>11</w:t>
     </w:r>
     <w:r>
       <w:rPr>
@@ -36788,7 +36788,6 @@
   <w:style w:type="character" w:customStyle="1" w:styleId="Heading2Char1">
     <w:name w:val="Heading 2 Char1"/>
     <w:basedOn w:val="DefaultParagraphFont"/>
-    <w:link w:val="Heading2"/>
     <w:uiPriority w:val="9"/>
     <w:semiHidden/>
     <w:rsid w:val="00F61812"/>

</xml_diff>